<commit_message>
finish layout, fix JavaScript add function
</commit_message>
<xml_diff>
--- a/Javascript 面試考題 - 題目 - benben.docx
+++ b/Javascript 面試考題 - 題目 - benben.docx
@@ -951,7 +951,7 @@
         <w:t xml:space="preserve">add(2)(5); // 7</w:t>
       </w:r>
     </w:p>
-    <w:p xmlns:wp14="http://schemas.microsoft.com/office/word/2010/wordml" wp14:textId="43215D9E">
+    <w:p xmlns:wp14="http://schemas.microsoft.com/office/word/2010/wordml" wp14:textId="21E19635">
       <w:pPr>
         <w:pageBreakBefore w:val="0"/>
         <w:ind w:left="0" w:firstLine="0"/>
@@ -960,7 +960,7 @@
         </w:rPr>
       </w:pPr>
     </w:p>
-    <w:p xmlns:wp14="http://schemas.microsoft.com/office/word/2010/wordml" wp14:textId="64723503">
+    <w:p xmlns:wp14="http://schemas.microsoft.com/office/word/2010/wordml" wp14:textId="2F58AFC7">
       <w:pPr>
         <w:pStyle w:val="Normal"/>
         <w:pageBreakBefore w:val="0"/>
@@ -976,7 +976,7 @@
         <w:t>const add = (...arg) =&gt; {</w:t>
       </w:r>
     </w:p>
-    <w:p xmlns:wp14="http://schemas.microsoft.com/office/word/2010/wordml" wp14:textId="21839E18">
+    <w:p xmlns:wp14="http://schemas.microsoft.com/office/word/2010/wordml" wp14:textId="2FBA4520">
       <w:pPr>
         <w:pStyle w:val="Normal"/>
         <w:pageBreakBefore w:val="0"/>
@@ -989,10 +989,10 @@
         <w:rPr>
           <w:color w:val="4A86E8"/>
         </w:rPr>
-        <w:t xml:space="preserve">  if (typeof arg[0] === 'function') return arg[0] + add(arg.shift)</w:t>
-      </w:r>
-    </w:p>
-    <w:p xmlns:wp14="http://schemas.microsoft.com/office/word/2010/wordml" wp14:textId="01EADA7D">
+        <w:t xml:space="preserve">  if (arg.length === 1) {</w:t>
+      </w:r>
+    </w:p>
+    <w:p xmlns:wp14="http://schemas.microsoft.com/office/word/2010/wordml" wp14:textId="04DB68F9">
       <w:pPr>
         <w:pStyle w:val="Normal"/>
         <w:pageBreakBefore w:val="0"/>
@@ -1005,10 +1005,10 @@
         <w:rPr>
           <w:color w:val="4A86E8"/>
         </w:rPr>
-        <w:t xml:space="preserve">  return arg.reduce((acc, cur) =&gt; acc + cur, 0)</w:t>
-      </w:r>
-    </w:p>
-    <w:p xmlns:wp14="http://schemas.microsoft.com/office/word/2010/wordml" wp14:textId="17C396AD">
+        <w:t xml:space="preserve">    return (y) =&gt; {</w:t>
+      </w:r>
+    </w:p>
+    <w:p xmlns:wp14="http://schemas.microsoft.com/office/word/2010/wordml" wp14:textId="467BD704">
       <w:pPr>
         <w:pStyle w:val="Normal"/>
         <w:pageBreakBefore w:val="0"/>
@@ -1021,10 +1021,90 @@
         <w:rPr>
           <w:color w:val="4A86E8"/>
         </w:rPr>
+        <w:t xml:space="preserve">      return arg[0] + y</w:t>
+      </w:r>
+    </w:p>
+    <w:p xmlns:wp14="http://schemas.microsoft.com/office/word/2010/wordml" wp14:textId="6C605F11">
+      <w:pPr>
+        <w:pStyle w:val="Normal"/>
+        <w:pageBreakBefore w:val="0"/>
+        <w:ind w:left="0" w:firstLine="0"/>
+        <w:rPr>
+          <w:color w:val="4A86E8"/>
+        </w:rPr>
+      </w:pPr>
+      <w:r>
+        <w:rPr>
+          <w:color w:val="4A86E8"/>
+        </w:rPr>
+        <w:t xml:space="preserve">    }</w:t>
+      </w:r>
+    </w:p>
+    <w:p xmlns:wp14="http://schemas.microsoft.com/office/word/2010/wordml" wp14:textId="13CC38F6">
+      <w:pPr>
+        <w:pStyle w:val="Normal"/>
+        <w:pageBreakBefore w:val="0"/>
+        <w:ind w:left="0" w:firstLine="0"/>
+        <w:rPr>
+          <w:color w:val="4A86E8"/>
+        </w:rPr>
+      </w:pPr>
+      <w:r>
+        <w:rPr>
+          <w:color w:val="4A86E8"/>
+        </w:rPr>
+        <w:t xml:space="preserve">  }</w:t>
+      </w:r>
+    </w:p>
+    <w:p xmlns:wp14="http://schemas.microsoft.com/office/word/2010/wordml" wp14:textId="05AD0022">
+      <w:pPr>
+        <w:pStyle w:val="Normal"/>
+        <w:pageBreakBefore w:val="0"/>
+        <w:ind w:left="0" w:firstLine="0"/>
+        <w:rPr>
+          <w:color w:val="4A86E8"/>
+        </w:rPr>
+      </w:pPr>
+      <w:r>
+        <w:rPr>
+          <w:color w:val="4A86E8"/>
+        </w:rPr>
+        <w:t xml:space="preserve"> </w:t>
+      </w:r>
+    </w:p>
+    <w:p xmlns:wp14="http://schemas.microsoft.com/office/word/2010/wordml" wp14:textId="6AAFD79F">
+      <w:pPr>
+        <w:pStyle w:val="Normal"/>
+        <w:pageBreakBefore w:val="0"/>
+        <w:ind w:left="0" w:firstLine="0"/>
+        <w:rPr>
+          <w:color w:val="4A86E8"/>
+        </w:rPr>
+      </w:pPr>
+      <w:r>
+        <w:rPr>
+          <w:color w:val="4A86E8"/>
+        </w:rPr>
+        <w:t xml:space="preserve">  return arg.reduce((acc, cur) =&gt; acc + cur, 0) </w:t>
+      </w:r>
+    </w:p>
+    <w:p xmlns:wp14="http://schemas.microsoft.com/office/word/2010/wordml" wp14:textId="1C5010BF">
+      <w:pPr>
+        <w:pStyle w:val="Normal"/>
+        <w:pageBreakBefore w:val="0"/>
+        <w:ind w:left="0" w:firstLine="0"/>
+        <w:rPr>
+          <w:color w:val="4A86E8"/>
+        </w:rPr>
+      </w:pPr>
+      <w:r>
+        <w:rPr>
+          <w:color w:val="4A86E8"/>
+        </w:rPr>
         <w:t>}</w:t>
       </w:r>
     </w:p>
-    <w:p xmlns:wp14="http://schemas.microsoft.com/office/word/2010/wordml" wp14:textId="69D57C3E">
+    <w:p xmlns:wp14="http://schemas.microsoft.com/office/word/2010/wordml" wp14:textId="17CBBF86">
       <w:pPr>
         <w:pStyle w:val="Normal"/>
         <w:pageBreakBefore w:val="0"/>
@@ -1040,7 +1120,7 @@
         <w:t xml:space="preserve"> </w:t>
       </w:r>
     </w:p>
-    <w:p xmlns:wp14="http://schemas.microsoft.com/office/word/2010/wordml" wp14:textId="1115EBCA">
+    <w:p xmlns:wp14="http://schemas.microsoft.com/office/word/2010/wordml" wp14:textId="2CE35DFE">
       <w:pPr>
         <w:pStyle w:val="Normal"/>
         <w:pageBreakBefore w:val="0"/>
@@ -1053,10 +1133,26 @@
         <w:rPr>
           <w:color w:val="4A86E8"/>
         </w:rPr>
+        <w:t>console.log(add(2)(5))</w:t>
+      </w:r>
+    </w:p>
+    <w:p xmlns:wp14="http://schemas.microsoft.com/office/word/2010/wordml" wp14:textId="51D71706">
+      <w:pPr>
+        <w:pStyle w:val="Normal"/>
+        <w:pageBreakBefore w:val="0"/>
+        <w:ind w:left="0" w:firstLine="0"/>
+        <w:rPr>
+          <w:color w:val="4A86E8"/>
+        </w:rPr>
+      </w:pPr>
+      <w:r>
+        <w:rPr>
+          <w:color w:val="4A86E8"/>
+        </w:rPr>
         <w:t>console.log(add(2, 5))</w:t>
       </w:r>
     </w:p>
-    <w:p xmlns:wp14="http://schemas.microsoft.com/office/word/2010/wordml" wp14:textId="615A9528">
+    <w:p xmlns:wp14="http://schemas.microsoft.com/office/word/2010/wordml" wp14:textId="41FB1CE5">
       <w:pPr>
         <w:pStyle w:val="Normal"/>
         <w:pageBreakBefore w:val="0"/>
@@ -1065,37 +1161,6 @@
           <w:color w:val="4A86E8"/>
         </w:rPr>
       </w:pPr>
-      <w:r>
-        <w:rPr>
-          <w:color w:val="4A86E8"/>
-        </w:rPr>
-        <w:t>console.log(add(2)(5))</w:t>
-      </w:r>
-    </w:p>
-    <w:p xmlns:wp14="http://schemas.microsoft.com/office/word/2010/wordml" wp14:textId="77777777">
-      <w:pPr>
-        <w:pStyle w:val="Normal"/>
-        <w:pageBreakBefore w:val="0"/>
-        <w:ind w:left="0" w:firstLine="0"/>
-        <w:rPr>
-          <w:color w:val="4a86e8"/>
-        </w:rPr>
-      </w:pPr>
-    </w:p>
-    <w:p>
-      <w:pPr>
-        <w:pStyle w:val="Normal"/>
-        <w:ind w:left="0" w:firstLine="0"/>
-        <w:rPr>
-          <w:color w:val="4A86E8"/>
-        </w:rPr>
-      </w:pPr>
-      <w:r>
-        <w:rPr>
-          <w:color w:val="4A86E8"/>
-        </w:rPr>
-        <w:t>這個有點不確定</w:t>
-      </w:r>
     </w:p>
     <w:p xmlns:wp14="http://schemas.microsoft.com/office/word/2010/wordml" wp14:textId="77777777">
       <w:pPr>

</xml_diff>